<commit_message>
implement 'tick', client and server is in sync
git-svn-id: https://at0973.googlecode.com/svn/trunk@77 a73c515b-fab5-123a-7811-62d2819790e7
</commit_message>
<xml_diff>
--- a/document/tank5designDocument.docx
+++ b/document/tank5designDocument.docx
@@ -659,25 +659,7 @@
           <w:szCs w:val="24"/>
           <w:u w:val="none"/>
         </w:rPr>
-        <w:t xml:space="preserve">server </w:t>
-      </w:r>
-      <w:r>
-        <w:rPr>
-          <w:rFonts w:ascii="Arial" w:hAnsi="Arial"/>
-          <w:sz w:val="24"/>
-          <w:szCs w:val="24"/>
-          <w:u w:val="none"/>
-        </w:rPr>
-        <w:t xml:space="preserve">player.setMoving(true) and emit </w:t>
-      </w:r>
-      <w:r>
-        <w:rPr>
-          <w:rFonts w:ascii="Arial" w:hAnsi="Arial"/>
-          <w:sz w:val="24"/>
-          <w:szCs w:val="24"/>
-          <w:u w:val="none"/>
-        </w:rPr>
-        <w:t>coordinate to all client</w:t>
+        <w:t>server player.setMoving(true) and emit coordinate to all client</w:t>
       </w:r>
     </w:p>
     <w:p>
@@ -783,14 +765,273 @@
           <w:rFonts w:ascii="Arial" w:hAnsi="Arial"/>
           <w:sz w:val="24"/>
           <w:szCs w:val="24"/>
-        </w:rPr>
-      </w:pPr>
-      <w:r>
-        <w:rPr>
-          <w:rFonts w:ascii="Arial" w:hAnsi="Arial"/>
-          <w:sz w:val="24"/>
-          <w:szCs w:val="24"/>
-        </w:rPr>
+          <w:u w:val="none"/>
+        </w:rPr>
+      </w:pPr>
+      <w:r>
+        <w:rPr>
+          <w:rFonts w:ascii="Arial" w:hAnsi="Arial"/>
+          <w:sz w:val="24"/>
+          <w:szCs w:val="24"/>
+          <w:u w:val="none"/>
+        </w:rPr>
+        <w:t>divide delta to (1000/60) to get how many 'tick' (60tick/second) need to be run (range from 0/1/2/5...)</w:t>
+      </w:r>
+    </w:p>
+    <w:p>
+      <w:pPr>
+        <w:pStyle w:val="style0"/>
+        <w:rPr>
+          <w:rFonts w:ascii="Arial" w:hAnsi="Arial"/>
+          <w:sz w:val="24"/>
+          <w:szCs w:val="24"/>
+          <w:u w:val="none"/>
+        </w:rPr>
+      </w:pPr>
+      <w:r>
+        <w:rPr>
+          <w:rFonts w:ascii="Arial" w:hAnsi="Arial"/>
+          <w:sz w:val="24"/>
+          <w:szCs w:val="24"/>
+          <w:u w:val="none"/>
+        </w:rPr>
+        <w:t>Old move player</w:t>
+      </w:r>
+    </w:p>
+    <w:p>
+      <w:pPr>
+        <w:pStyle w:val="style0"/>
+        <w:numPr>
+          <w:ilvl w:val="0"/>
+          <w:numId w:val="8"/>
+        </w:numPr>
+        <w:rPr>
+          <w:rFonts w:ascii="Arial" w:hAnsi="Arial"/>
+          <w:sz w:val="24"/>
+          <w:szCs w:val="24"/>
+          <w:u w:val="none"/>
+        </w:rPr>
+      </w:pPr>
+      <w:r>
+        <w:rPr>
+          <w:rFonts w:ascii="Arial" w:hAnsi="Arial"/>
+          <w:sz w:val="24"/>
+          <w:szCs w:val="24"/>
+          <w:u w:val="none"/>
+        </w:rPr>
+        <w:t>client emit input to server, at the same time move the player on screen</w:t>
+      </w:r>
+    </w:p>
+    <w:p>
+      <w:pPr>
+        <w:pStyle w:val="style0"/>
+        <w:numPr>
+          <w:ilvl w:val="0"/>
+          <w:numId w:val="8"/>
+        </w:numPr>
+        <w:rPr>
+          <w:rFonts w:ascii="Arial" w:hAnsi="Arial"/>
+          <w:sz w:val="24"/>
+          <w:szCs w:val="24"/>
+          <w:u w:val="none"/>
+        </w:rPr>
+      </w:pPr>
+      <w:r>
+        <w:rPr>
+          <w:rFonts w:ascii="Arial" w:hAnsi="Arial"/>
+          <w:sz w:val="24"/>
+          <w:szCs w:val="24"/>
+          <w:u w:val="none"/>
+        </w:rPr>
+        <w:t>server relay to host</w:t>
+      </w:r>
+    </w:p>
+    <w:p>
+      <w:pPr>
+        <w:pStyle w:val="style0"/>
+        <w:numPr>
+          <w:ilvl w:val="0"/>
+          <w:numId w:val="8"/>
+        </w:numPr>
+        <w:rPr>
+          <w:rFonts w:ascii="Arial" w:hAnsi="Arial"/>
+          <w:sz w:val="24"/>
+          <w:szCs w:val="24"/>
+          <w:u w:val="none"/>
+        </w:rPr>
+      </w:pPr>
+      <w:r>
+        <w:rPr>
+          <w:rFonts w:ascii="Arial" w:hAnsi="Arial"/>
+          <w:sz w:val="24"/>
+          <w:szCs w:val="24"/>
+          <w:u w:val="none"/>
+        </w:rPr>
+        <w:t>host move the player</w:t>
+      </w:r>
+    </w:p>
+    <w:p>
+      <w:pPr>
+        <w:pStyle w:val="style0"/>
+        <w:numPr>
+          <w:ilvl w:val="0"/>
+          <w:numId w:val="8"/>
+        </w:numPr>
+        <w:rPr>
+          <w:rFonts w:ascii="Arial" w:hAnsi="Arial"/>
+          <w:sz w:val="24"/>
+          <w:szCs w:val="24"/>
+          <w:u w:val="none"/>
+        </w:rPr>
+      </w:pPr>
+      <w:r>
+        <w:rPr>
+          <w:rFonts w:ascii="Arial" w:hAnsi="Arial"/>
+          <w:sz w:val="24"/>
+          <w:szCs w:val="24"/>
+          <w:u w:val="none"/>
+        </w:rPr>
+        <w:t>client emit stop to server</w:t>
+      </w:r>
+    </w:p>
+    <w:p>
+      <w:pPr>
+        <w:pStyle w:val="style0"/>
+        <w:numPr>
+          <w:ilvl w:val="0"/>
+          <w:numId w:val="8"/>
+        </w:numPr>
+        <w:rPr>
+          <w:rFonts w:ascii="Arial" w:hAnsi="Arial"/>
+          <w:sz w:val="24"/>
+          <w:szCs w:val="24"/>
+          <w:u w:val="none"/>
+        </w:rPr>
+      </w:pPr>
+      <w:r>
+        <w:rPr>
+          <w:rFonts w:ascii="Arial" w:hAnsi="Arial"/>
+          <w:sz w:val="24"/>
+          <w:szCs w:val="24"/>
+          <w:u w:val="none"/>
+        </w:rPr>
+        <w:t>server to host, host stop the player and send the coordinate to all client</w:t>
+      </w:r>
+    </w:p>
+    <w:p>
+      <w:pPr>
+        <w:pStyle w:val="style0"/>
+        <w:numPr>
+          <w:ilvl w:val="0"/>
+          <w:numId w:val="8"/>
+        </w:numPr>
+        <w:rPr>
+          <w:rFonts w:ascii="Arial" w:hAnsi="Arial"/>
+          <w:sz w:val="24"/>
+          <w:szCs w:val="24"/>
+          <w:u w:val="none"/>
+        </w:rPr>
+      </w:pPr>
+      <w:r>
+        <w:rPr>
+          <w:rFonts w:ascii="Arial" w:hAnsi="Arial"/>
+          <w:sz w:val="24"/>
+          <w:szCs w:val="24"/>
+          <w:u w:val="none"/>
+        </w:rPr>
+        <w:t>client will 'teleport' the player to the coordinate server sent</w:t>
+      </w:r>
+    </w:p>
+    <w:p>
+      <w:pPr>
+        <w:pStyle w:val="style0"/>
+        <w:rPr>
+          <w:rFonts w:ascii="Arial" w:hAnsi="Arial"/>
+          <w:sz w:val="24"/>
+          <w:szCs w:val="24"/>
+          <w:u w:val="none"/>
+        </w:rPr>
+      </w:pPr>
+      <w:r>
+        <w:rPr>
+          <w:rFonts w:ascii="Arial" w:hAnsi="Arial"/>
+          <w:sz w:val="24"/>
+          <w:szCs w:val="24"/>
+          <w:u w:val="none"/>
+        </w:rPr>
+        <w:t>NEW move player</w:t>
+      </w:r>
+    </w:p>
+    <w:p>
+      <w:pPr>
+        <w:pStyle w:val="style0"/>
+        <w:numPr>
+          <w:ilvl w:val="0"/>
+          <w:numId w:val="7"/>
+        </w:numPr>
+        <w:rPr>
+          <w:rFonts w:ascii="Arial" w:hAnsi="Arial"/>
+          <w:sz w:val="24"/>
+          <w:szCs w:val="24"/>
+          <w:u w:val="none"/>
+        </w:rPr>
+      </w:pPr>
+      <w:r>
+        <w:rPr>
+          <w:rFonts w:ascii="Arial" w:hAnsi="Arial"/>
+          <w:sz w:val="24"/>
+          <w:szCs w:val="24"/>
+          <w:u w:val="none"/>
+        </w:rPr>
+        <w:t>input emit from client</w:t>
+      </w:r>
+    </w:p>
+    <w:p>
+      <w:pPr>
+        <w:pStyle w:val="style0"/>
+        <w:numPr>
+          <w:ilvl w:val="0"/>
+          <w:numId w:val="7"/>
+        </w:numPr>
+        <w:rPr>
+          <w:rFonts w:ascii="Arial" w:hAnsi="Arial"/>
+          <w:sz w:val="24"/>
+          <w:szCs w:val="24"/>
+          <w:u w:val="none"/>
+        </w:rPr>
+      </w:pPr>
+      <w:r>
+        <w:rPr>
+          <w:rFonts w:ascii="Arial" w:hAnsi="Arial"/>
+          <w:sz w:val="24"/>
+          <w:szCs w:val="24"/>
+          <w:u w:val="none"/>
+        </w:rPr>
+        <w:t>server relay to host</w:t>
+      </w:r>
+    </w:p>
+    <w:p>
+      <w:pPr>
+        <w:pStyle w:val="style0"/>
+        <w:numPr>
+          <w:ilvl w:val="0"/>
+          <w:numId w:val="7"/>
+        </w:numPr>
+        <w:rPr>
+          <w:rFonts w:ascii="Arial" w:hAnsi="Arial"/>
+          <w:sz w:val="24"/>
+          <w:szCs w:val="24"/>
+          <w:u w:val="none"/>
+        </w:rPr>
+      </w:pPr>
+      <w:r>
+        <w:rPr>
+          <w:rFonts w:ascii="Arial" w:hAnsi="Arial"/>
+          <w:sz w:val="24"/>
+          <w:szCs w:val="24"/>
+          <w:u w:val="none"/>
+        </w:rPr>
+        <w:t>host calulate time and place the player will be, include in the collision</w:t>
       </w:r>
     </w:p>
     <w:sectPr>
@@ -1260,7 +1501,6 @@
         </w:tabs>
         <w:ind w:hanging="360" w:left="720"/>
       </w:pPr>
-      <w:rPr/>
     </w:lvl>
     <w:lvl w:ilvl="1">
       <w:start w:val="1"/>
@@ -1273,7 +1513,6 @@
         </w:tabs>
         <w:ind w:hanging="360" w:left="1080"/>
       </w:pPr>
-      <w:rPr/>
     </w:lvl>
     <w:lvl w:ilvl="2">
       <w:start w:val="1"/>
@@ -1286,7 +1525,6 @@
         </w:tabs>
         <w:ind w:hanging="360" w:left="1440"/>
       </w:pPr>
-      <w:rPr/>
     </w:lvl>
     <w:lvl w:ilvl="3">
       <w:start w:val="1"/>
@@ -1299,7 +1537,6 @@
         </w:tabs>
         <w:ind w:hanging="360" w:left="1800"/>
       </w:pPr>
-      <w:rPr/>
     </w:lvl>
     <w:lvl w:ilvl="4">
       <w:start w:val="1"/>
@@ -1312,7 +1549,6 @@
         </w:tabs>
         <w:ind w:hanging="360" w:left="2160"/>
       </w:pPr>
-      <w:rPr/>
     </w:lvl>
     <w:lvl w:ilvl="5">
       <w:start w:val="1"/>
@@ -1325,7 +1561,6 @@
         </w:tabs>
         <w:ind w:hanging="360" w:left="2520"/>
       </w:pPr>
-      <w:rPr/>
     </w:lvl>
     <w:lvl w:ilvl="6">
       <w:start w:val="1"/>
@@ -1338,7 +1573,6 @@
         </w:tabs>
         <w:ind w:hanging="360" w:left="2880"/>
       </w:pPr>
-      <w:rPr/>
     </w:lvl>
     <w:lvl w:ilvl="7">
       <w:start w:val="1"/>
@@ -1351,7 +1585,6 @@
         </w:tabs>
         <w:ind w:hanging="360" w:left="3240"/>
       </w:pPr>
-      <w:rPr/>
     </w:lvl>
     <w:lvl w:ilvl="8">
       <w:start w:val="1"/>
@@ -1364,7 +1597,6 @@
         </w:tabs>
         <w:ind w:hanging="360" w:left="3600"/>
       </w:pPr>
-      <w:rPr/>
     </w:lvl>
   </w:abstractNum>
   <w:abstractNum w:abstractNumId="6">
@@ -1379,7 +1611,6 @@
         </w:tabs>
         <w:ind w:hanging="360" w:left="720"/>
       </w:pPr>
-      <w:rPr/>
     </w:lvl>
     <w:lvl w:ilvl="1">
       <w:start w:val="1"/>
@@ -1392,7 +1623,6 @@
         </w:tabs>
         <w:ind w:hanging="360" w:left="1080"/>
       </w:pPr>
-      <w:rPr/>
     </w:lvl>
     <w:lvl w:ilvl="2">
       <w:start w:val="1"/>
@@ -1405,7 +1635,6 @@
         </w:tabs>
         <w:ind w:hanging="360" w:left="1440"/>
       </w:pPr>
-      <w:rPr/>
     </w:lvl>
     <w:lvl w:ilvl="3">
       <w:start w:val="1"/>
@@ -1418,7 +1647,6 @@
         </w:tabs>
         <w:ind w:hanging="360" w:left="1800"/>
       </w:pPr>
-      <w:rPr/>
     </w:lvl>
     <w:lvl w:ilvl="4">
       <w:start w:val="1"/>
@@ -1431,7 +1659,6 @@
         </w:tabs>
         <w:ind w:hanging="360" w:left="2160"/>
       </w:pPr>
-      <w:rPr/>
     </w:lvl>
     <w:lvl w:ilvl="5">
       <w:start w:val="1"/>
@@ -1444,7 +1671,6 @@
         </w:tabs>
         <w:ind w:hanging="360" w:left="2520"/>
       </w:pPr>
-      <w:rPr/>
     </w:lvl>
     <w:lvl w:ilvl="6">
       <w:start w:val="1"/>
@@ -1457,7 +1683,6 @@
         </w:tabs>
         <w:ind w:hanging="360" w:left="2880"/>
       </w:pPr>
-      <w:rPr/>
     </w:lvl>
     <w:lvl w:ilvl="7">
       <w:start w:val="1"/>
@@ -1470,7 +1695,6 @@
         </w:tabs>
         <w:ind w:hanging="360" w:left="3240"/>
       </w:pPr>
-      <w:rPr/>
     </w:lvl>
     <w:lvl w:ilvl="8">
       <w:start w:val="1"/>
@@ -1483,10 +1707,247 @@
         </w:tabs>
         <w:ind w:hanging="360" w:left="3600"/>
       </w:pPr>
-      <w:rPr/>
     </w:lvl>
   </w:abstractNum>
   <w:abstractNum w:abstractNumId="7">
+    <w:lvl w:ilvl="0">
+      <w:start w:val="1"/>
+      <w:numFmt w:val="decimal"/>
+      <w:lvlText w:val="%1."/>
+      <w:lvlJc w:val="left"/>
+      <w:pPr>
+        <w:tabs>
+          <w:tab w:pos="720" w:val="num"/>
+        </w:tabs>
+        <w:ind w:hanging="360" w:left="720"/>
+      </w:pPr>
+      <w:rPr/>
+    </w:lvl>
+    <w:lvl w:ilvl="1">
+      <w:start w:val="1"/>
+      <w:numFmt w:val="decimal"/>
+      <w:lvlText w:val="%2."/>
+      <w:lvlJc w:val="left"/>
+      <w:pPr>
+        <w:tabs>
+          <w:tab w:pos="1080" w:val="num"/>
+        </w:tabs>
+        <w:ind w:hanging="360" w:left="1080"/>
+      </w:pPr>
+      <w:rPr/>
+    </w:lvl>
+    <w:lvl w:ilvl="2">
+      <w:start w:val="1"/>
+      <w:numFmt w:val="decimal"/>
+      <w:lvlText w:val="%3."/>
+      <w:lvlJc w:val="left"/>
+      <w:pPr>
+        <w:tabs>
+          <w:tab w:pos="1440" w:val="num"/>
+        </w:tabs>
+        <w:ind w:hanging="360" w:left="1440"/>
+      </w:pPr>
+      <w:rPr/>
+    </w:lvl>
+    <w:lvl w:ilvl="3">
+      <w:start w:val="1"/>
+      <w:numFmt w:val="decimal"/>
+      <w:lvlText w:val="%4."/>
+      <w:lvlJc w:val="left"/>
+      <w:pPr>
+        <w:tabs>
+          <w:tab w:pos="1800" w:val="num"/>
+        </w:tabs>
+        <w:ind w:hanging="360" w:left="1800"/>
+      </w:pPr>
+      <w:rPr/>
+    </w:lvl>
+    <w:lvl w:ilvl="4">
+      <w:start w:val="1"/>
+      <w:numFmt w:val="decimal"/>
+      <w:lvlText w:val="%5."/>
+      <w:lvlJc w:val="left"/>
+      <w:pPr>
+        <w:tabs>
+          <w:tab w:pos="2160" w:val="num"/>
+        </w:tabs>
+        <w:ind w:hanging="360" w:left="2160"/>
+      </w:pPr>
+      <w:rPr/>
+    </w:lvl>
+    <w:lvl w:ilvl="5">
+      <w:start w:val="1"/>
+      <w:numFmt w:val="decimal"/>
+      <w:lvlText w:val="%6."/>
+      <w:lvlJc w:val="left"/>
+      <w:pPr>
+        <w:tabs>
+          <w:tab w:pos="2520" w:val="num"/>
+        </w:tabs>
+        <w:ind w:hanging="360" w:left="2520"/>
+      </w:pPr>
+      <w:rPr/>
+    </w:lvl>
+    <w:lvl w:ilvl="6">
+      <w:start w:val="1"/>
+      <w:numFmt w:val="decimal"/>
+      <w:lvlText w:val="%7."/>
+      <w:lvlJc w:val="left"/>
+      <w:pPr>
+        <w:tabs>
+          <w:tab w:pos="2880" w:val="num"/>
+        </w:tabs>
+        <w:ind w:hanging="360" w:left="2880"/>
+      </w:pPr>
+      <w:rPr/>
+    </w:lvl>
+    <w:lvl w:ilvl="7">
+      <w:start w:val="1"/>
+      <w:numFmt w:val="decimal"/>
+      <w:lvlText w:val="%8."/>
+      <w:lvlJc w:val="left"/>
+      <w:pPr>
+        <w:tabs>
+          <w:tab w:pos="3240" w:val="num"/>
+        </w:tabs>
+        <w:ind w:hanging="360" w:left="3240"/>
+      </w:pPr>
+      <w:rPr/>
+    </w:lvl>
+    <w:lvl w:ilvl="8">
+      <w:start w:val="1"/>
+      <w:numFmt w:val="decimal"/>
+      <w:lvlText w:val="%9."/>
+      <w:lvlJc w:val="left"/>
+      <w:pPr>
+        <w:tabs>
+          <w:tab w:pos="3600" w:val="num"/>
+        </w:tabs>
+        <w:ind w:hanging="360" w:left="3600"/>
+      </w:pPr>
+      <w:rPr/>
+    </w:lvl>
+  </w:abstractNum>
+  <w:abstractNum w:abstractNumId="8">
+    <w:lvl w:ilvl="0">
+      <w:start w:val="1"/>
+      <w:numFmt w:val="decimal"/>
+      <w:lvlText w:val="%1."/>
+      <w:lvlJc w:val="left"/>
+      <w:pPr>
+        <w:tabs>
+          <w:tab w:pos="720" w:val="num"/>
+        </w:tabs>
+        <w:ind w:hanging="360" w:left="720"/>
+      </w:pPr>
+      <w:rPr/>
+    </w:lvl>
+    <w:lvl w:ilvl="1">
+      <w:start w:val="1"/>
+      <w:numFmt w:val="decimal"/>
+      <w:lvlText w:val="%2."/>
+      <w:lvlJc w:val="left"/>
+      <w:pPr>
+        <w:tabs>
+          <w:tab w:pos="1080" w:val="num"/>
+        </w:tabs>
+        <w:ind w:hanging="360" w:left="1080"/>
+      </w:pPr>
+      <w:rPr/>
+    </w:lvl>
+    <w:lvl w:ilvl="2">
+      <w:start w:val="1"/>
+      <w:numFmt w:val="decimal"/>
+      <w:lvlText w:val="%3."/>
+      <w:lvlJc w:val="left"/>
+      <w:pPr>
+        <w:tabs>
+          <w:tab w:pos="1440" w:val="num"/>
+        </w:tabs>
+        <w:ind w:hanging="360" w:left="1440"/>
+      </w:pPr>
+      <w:rPr/>
+    </w:lvl>
+    <w:lvl w:ilvl="3">
+      <w:start w:val="1"/>
+      <w:numFmt w:val="decimal"/>
+      <w:lvlText w:val="%4."/>
+      <w:lvlJc w:val="left"/>
+      <w:pPr>
+        <w:tabs>
+          <w:tab w:pos="1800" w:val="num"/>
+        </w:tabs>
+        <w:ind w:hanging="360" w:left="1800"/>
+      </w:pPr>
+      <w:rPr/>
+    </w:lvl>
+    <w:lvl w:ilvl="4">
+      <w:start w:val="1"/>
+      <w:numFmt w:val="decimal"/>
+      <w:lvlText w:val="%5."/>
+      <w:lvlJc w:val="left"/>
+      <w:pPr>
+        <w:tabs>
+          <w:tab w:pos="2160" w:val="num"/>
+        </w:tabs>
+        <w:ind w:hanging="360" w:left="2160"/>
+      </w:pPr>
+      <w:rPr/>
+    </w:lvl>
+    <w:lvl w:ilvl="5">
+      <w:start w:val="1"/>
+      <w:numFmt w:val="decimal"/>
+      <w:lvlText w:val="%6."/>
+      <w:lvlJc w:val="left"/>
+      <w:pPr>
+        <w:tabs>
+          <w:tab w:pos="2520" w:val="num"/>
+        </w:tabs>
+        <w:ind w:hanging="360" w:left="2520"/>
+      </w:pPr>
+      <w:rPr/>
+    </w:lvl>
+    <w:lvl w:ilvl="6">
+      <w:start w:val="1"/>
+      <w:numFmt w:val="decimal"/>
+      <w:lvlText w:val="%7."/>
+      <w:lvlJc w:val="left"/>
+      <w:pPr>
+        <w:tabs>
+          <w:tab w:pos="2880" w:val="num"/>
+        </w:tabs>
+        <w:ind w:hanging="360" w:left="2880"/>
+      </w:pPr>
+      <w:rPr/>
+    </w:lvl>
+    <w:lvl w:ilvl="7">
+      <w:start w:val="1"/>
+      <w:numFmt w:val="decimal"/>
+      <w:lvlText w:val="%8."/>
+      <w:lvlJc w:val="left"/>
+      <w:pPr>
+        <w:tabs>
+          <w:tab w:pos="3240" w:val="num"/>
+        </w:tabs>
+        <w:ind w:hanging="360" w:left="3240"/>
+      </w:pPr>
+      <w:rPr/>
+    </w:lvl>
+    <w:lvl w:ilvl="8">
+      <w:start w:val="1"/>
+      <w:numFmt w:val="decimal"/>
+      <w:lvlText w:val="%9."/>
+      <w:lvlJc w:val="left"/>
+      <w:pPr>
+        <w:tabs>
+          <w:tab w:pos="3600" w:val="num"/>
+        </w:tabs>
+        <w:ind w:hanging="360" w:left="3600"/>
+      </w:pPr>
+      <w:rPr/>
+    </w:lvl>
+  </w:abstractNum>
+  <w:abstractNum w:abstractNumId="9">
     <w:lvl w:ilvl="0">
       <w:start w:val="1"/>
       <w:numFmt w:val="none"/>
@@ -1625,6 +2086,12 @@
   </w:num>
   <w:num w:numId="7">
     <w:abstractNumId w:val="7"/>
+  </w:num>
+  <w:num w:numId="8">
+    <w:abstractNumId w:val="8"/>
+  </w:num>
+  <w:num w:numId="9">
+    <w:abstractNumId w:val="9"/>
   </w:num>
 </w:numbering>
 </file>

</xml_diff>

<commit_message>
beginning to move to server side, already nailed the node-xml part
git-svn-id: https://at0973.googlecode.com/svn/trunk@84 a73c515b-fab5-123a-7811-62d2819790e7
</commit_message>
<xml_diff>
--- a/document/tank5designDocument.docx
+++ b/document/tank5designDocument.docx
@@ -1031,7 +1031,170 @@
           <w:szCs w:val="24"/>
           <w:u w:val="none"/>
         </w:rPr>
-        <w:t>host calulate time and place the player will be, include in the collision</w:t>
+        <w:t>host cal</w:t>
+      </w:r>
+      <w:r>
+        <w:rPr>
+          <w:rFonts w:ascii="Arial" w:hAnsi="Arial"/>
+          <w:sz w:val="24"/>
+          <w:szCs w:val="24"/>
+          <w:u w:val="none"/>
+        </w:rPr>
+        <w:t>c</w:t>
+      </w:r>
+      <w:r>
+        <w:rPr>
+          <w:rFonts w:ascii="Arial" w:hAnsi="Arial"/>
+          <w:sz w:val="24"/>
+          <w:szCs w:val="24"/>
+          <w:u w:val="none"/>
+        </w:rPr>
+        <w:t>ulate time and place the player will be, include in the collision</w:t>
+      </w:r>
+    </w:p>
+    <w:p>
+      <w:pPr>
+        <w:pStyle w:val="style0"/>
+        <w:rPr>
+          <w:rFonts w:ascii="Arial" w:hAnsi="Arial"/>
+          <w:sz w:val="24"/>
+          <w:szCs w:val="24"/>
+          <w:u w:val="none"/>
+        </w:rPr>
+      </w:pPr>
+      <w:r>
+        <w:rPr>
+          <w:rFonts w:ascii="Arial" w:hAnsi="Arial"/>
+          <w:sz w:val="24"/>
+          <w:szCs w:val="24"/>
+          <w:u w:val="none"/>
+        </w:rPr>
+        <w:t>Render bullet destruction flame:</w:t>
+      </w:r>
+    </w:p>
+    <w:p>
+      <w:pPr>
+        <w:pStyle w:val="style0"/>
+        <w:numPr>
+          <w:ilvl w:val="0"/>
+          <w:numId w:val="9"/>
+        </w:numPr>
+        <w:rPr>
+          <w:rFonts w:ascii="Arial" w:hAnsi="Arial"/>
+          <w:sz w:val="24"/>
+          <w:szCs w:val="24"/>
+          <w:u w:val="none"/>
+        </w:rPr>
+      </w:pPr>
+      <w:r>
+        <w:rPr>
+          <w:rFonts w:ascii="Arial" w:hAnsi="Arial"/>
+          <w:sz w:val="24"/>
+          <w:szCs w:val="24"/>
+          <w:u w:val="none"/>
+        </w:rPr>
+        <w:t>when mapCollision is true</w:t>
+      </w:r>
+    </w:p>
+    <w:p>
+      <w:pPr>
+        <w:pStyle w:val="style0"/>
+        <w:numPr>
+          <w:ilvl w:val="0"/>
+          <w:numId w:val="9"/>
+        </w:numPr>
+        <w:rPr>
+          <w:rFonts w:ascii="Arial" w:hAnsi="Arial"/>
+          <w:sz w:val="24"/>
+          <w:szCs w:val="24"/>
+          <w:u w:val="none"/>
+        </w:rPr>
+      </w:pPr>
+      <w:r>
+        <w:rPr>
+          <w:rFonts w:ascii="Arial" w:hAnsi="Arial"/>
+          <w:sz w:val="24"/>
+          <w:szCs w:val="24"/>
+          <w:u w:val="none"/>
+        </w:rPr>
+        <w:t>use the same technich in move player to draw each stage of the flame in 0.3 second</w:t>
+      </w:r>
+    </w:p>
+    <w:p>
+      <w:pPr>
+        <w:pStyle w:val="style0"/>
+        <w:numPr>
+          <w:ilvl w:val="0"/>
+          <w:numId w:val="9"/>
+        </w:numPr>
+        <w:rPr>
+          <w:rFonts w:ascii="Arial" w:hAnsi="Arial"/>
+          <w:sz w:val="24"/>
+          <w:szCs w:val="24"/>
+          <w:u w:val="none"/>
+        </w:rPr>
+      </w:pPr>
+      <w:r>
+        <w:rPr>
+          <w:rFonts w:ascii="Arial" w:hAnsi="Arial"/>
+          <w:sz w:val="24"/>
+          <w:szCs w:val="24"/>
+          <w:u w:val="none"/>
+        </w:rPr>
+        <w:t>if theres 2 collision at the same time?</w:t>
+      </w:r>
+    </w:p>
+    <w:p>
+      <w:pPr>
+        <w:pStyle w:val="style0"/>
+        <w:numPr>
+          <w:ilvl w:val="0"/>
+          <w:numId w:val="9"/>
+        </w:numPr>
+        <w:rPr>
+          <w:rFonts w:ascii="Arial" w:hAnsi="Arial"/>
+          <w:sz w:val="24"/>
+          <w:szCs w:val="24"/>
+          <w:u w:val="none"/>
+        </w:rPr>
+      </w:pPr>
+      <w:r>
+        <w:rPr>
+          <w:rFonts w:ascii="Arial" w:hAnsi="Arial"/>
+          <w:sz w:val="24"/>
+          <w:szCs w:val="24"/>
+          <w:u w:val="none"/>
+        </w:rPr>
+        <w:t>RenderingBulletDestroyed run all the time check 4 collision</w:t>
+      </w:r>
+    </w:p>
+    <w:p>
+      <w:pPr>
+        <w:pStyle w:val="style0"/>
+        <w:rPr>
+          <w:rFonts w:ascii="Arial" w:hAnsi="Arial"/>
+          <w:sz w:val="24"/>
+          <w:szCs w:val="24"/>
+          <w:u w:val="none"/>
+        </w:rPr>
+      </w:pPr>
+      <w:r>
+        <w:rPr>
+          <w:rFonts w:ascii="Arial" w:hAnsi="Arial"/>
+          <w:sz w:val="24"/>
+          <w:szCs w:val="24"/>
+          <w:u w:val="none"/>
+        </w:rPr>
+        <w:t>Separate into client/server/common</w:t>
+      </w:r>
+    </w:p>
+    <w:p>
+      <w:pPr>
+        <w:pStyle w:val="style0"/>
+        <w:rPr/>
+      </w:pPr>
+      <w:r>
+        <w:rPr/>
       </w:r>
     </w:p>
     <w:sectPr>
@@ -1721,7 +1884,6 @@
         </w:tabs>
         <w:ind w:hanging="360" w:left="720"/>
       </w:pPr>
-      <w:rPr/>
     </w:lvl>
     <w:lvl w:ilvl="1">
       <w:start w:val="1"/>
@@ -1734,7 +1896,6 @@
         </w:tabs>
         <w:ind w:hanging="360" w:left="1080"/>
       </w:pPr>
-      <w:rPr/>
     </w:lvl>
     <w:lvl w:ilvl="2">
       <w:start w:val="1"/>
@@ -1747,7 +1908,6 @@
         </w:tabs>
         <w:ind w:hanging="360" w:left="1440"/>
       </w:pPr>
-      <w:rPr/>
     </w:lvl>
     <w:lvl w:ilvl="3">
       <w:start w:val="1"/>
@@ -1760,7 +1920,6 @@
         </w:tabs>
         <w:ind w:hanging="360" w:left="1800"/>
       </w:pPr>
-      <w:rPr/>
     </w:lvl>
     <w:lvl w:ilvl="4">
       <w:start w:val="1"/>
@@ -1773,7 +1932,6 @@
         </w:tabs>
         <w:ind w:hanging="360" w:left="2160"/>
       </w:pPr>
-      <w:rPr/>
     </w:lvl>
     <w:lvl w:ilvl="5">
       <w:start w:val="1"/>
@@ -1786,7 +1944,6 @@
         </w:tabs>
         <w:ind w:hanging="360" w:left="2520"/>
       </w:pPr>
-      <w:rPr/>
     </w:lvl>
     <w:lvl w:ilvl="6">
       <w:start w:val="1"/>
@@ -1799,7 +1956,6 @@
         </w:tabs>
         <w:ind w:hanging="360" w:left="2880"/>
       </w:pPr>
-      <w:rPr/>
     </w:lvl>
     <w:lvl w:ilvl="7">
       <w:start w:val="1"/>
@@ -1812,7 +1968,6 @@
         </w:tabs>
         <w:ind w:hanging="360" w:left="3240"/>
       </w:pPr>
-      <w:rPr/>
     </w:lvl>
     <w:lvl w:ilvl="8">
       <w:start w:val="1"/>
@@ -1825,7 +1980,6 @@
         </w:tabs>
         <w:ind w:hanging="360" w:left="3600"/>
       </w:pPr>
-      <w:rPr/>
     </w:lvl>
   </w:abstractNum>
   <w:abstractNum w:abstractNumId="8">
@@ -1840,7 +1994,6 @@
         </w:tabs>
         <w:ind w:hanging="360" w:left="720"/>
       </w:pPr>
-      <w:rPr/>
     </w:lvl>
     <w:lvl w:ilvl="1">
       <w:start w:val="1"/>
@@ -1853,7 +2006,6 @@
         </w:tabs>
         <w:ind w:hanging="360" w:left="1080"/>
       </w:pPr>
-      <w:rPr/>
     </w:lvl>
     <w:lvl w:ilvl="2">
       <w:start w:val="1"/>
@@ -1866,7 +2018,6 @@
         </w:tabs>
         <w:ind w:hanging="360" w:left="1440"/>
       </w:pPr>
-      <w:rPr/>
     </w:lvl>
     <w:lvl w:ilvl="3">
       <w:start w:val="1"/>
@@ -1879,7 +2030,6 @@
         </w:tabs>
         <w:ind w:hanging="360" w:left="1800"/>
       </w:pPr>
-      <w:rPr/>
     </w:lvl>
     <w:lvl w:ilvl="4">
       <w:start w:val="1"/>
@@ -1892,7 +2042,6 @@
         </w:tabs>
         <w:ind w:hanging="360" w:left="2160"/>
       </w:pPr>
-      <w:rPr/>
     </w:lvl>
     <w:lvl w:ilvl="5">
       <w:start w:val="1"/>
@@ -1905,7 +2054,6 @@
         </w:tabs>
         <w:ind w:hanging="360" w:left="2520"/>
       </w:pPr>
-      <w:rPr/>
     </w:lvl>
     <w:lvl w:ilvl="6">
       <w:start w:val="1"/>
@@ -1918,7 +2066,6 @@
         </w:tabs>
         <w:ind w:hanging="360" w:left="2880"/>
       </w:pPr>
-      <w:rPr/>
     </w:lvl>
     <w:lvl w:ilvl="7">
       <w:start w:val="1"/>
@@ -1931,7 +2078,6 @@
         </w:tabs>
         <w:ind w:hanging="360" w:left="3240"/>
       </w:pPr>
-      <w:rPr/>
     </w:lvl>
     <w:lvl w:ilvl="8">
       <w:start w:val="1"/>
@@ -1944,10 +2090,128 @@
         </w:tabs>
         <w:ind w:hanging="360" w:left="3600"/>
       </w:pPr>
-      <w:rPr/>
     </w:lvl>
   </w:abstractNum>
   <w:abstractNum w:abstractNumId="9">
+    <w:lvl w:ilvl="0">
+      <w:start w:val="1"/>
+      <w:numFmt w:val="decimal"/>
+      <w:lvlText w:val="%1."/>
+      <w:lvlJc w:val="left"/>
+      <w:pPr>
+        <w:tabs>
+          <w:tab w:pos="720" w:val="num"/>
+        </w:tabs>
+        <w:ind w:hanging="360" w:left="720"/>
+      </w:pPr>
+      <w:rPr/>
+    </w:lvl>
+    <w:lvl w:ilvl="1">
+      <w:start w:val="1"/>
+      <w:numFmt w:val="decimal"/>
+      <w:lvlText w:val="%2."/>
+      <w:lvlJc w:val="left"/>
+      <w:pPr>
+        <w:tabs>
+          <w:tab w:pos="1080" w:val="num"/>
+        </w:tabs>
+        <w:ind w:hanging="360" w:left="1080"/>
+      </w:pPr>
+      <w:rPr/>
+    </w:lvl>
+    <w:lvl w:ilvl="2">
+      <w:start w:val="1"/>
+      <w:numFmt w:val="decimal"/>
+      <w:lvlText w:val="%3."/>
+      <w:lvlJc w:val="left"/>
+      <w:pPr>
+        <w:tabs>
+          <w:tab w:pos="1440" w:val="num"/>
+        </w:tabs>
+        <w:ind w:hanging="360" w:left="1440"/>
+      </w:pPr>
+      <w:rPr/>
+    </w:lvl>
+    <w:lvl w:ilvl="3">
+      <w:start w:val="1"/>
+      <w:numFmt w:val="decimal"/>
+      <w:lvlText w:val="%4."/>
+      <w:lvlJc w:val="left"/>
+      <w:pPr>
+        <w:tabs>
+          <w:tab w:pos="1800" w:val="num"/>
+        </w:tabs>
+        <w:ind w:hanging="360" w:left="1800"/>
+      </w:pPr>
+      <w:rPr/>
+    </w:lvl>
+    <w:lvl w:ilvl="4">
+      <w:start w:val="1"/>
+      <w:numFmt w:val="decimal"/>
+      <w:lvlText w:val="%5."/>
+      <w:lvlJc w:val="left"/>
+      <w:pPr>
+        <w:tabs>
+          <w:tab w:pos="2160" w:val="num"/>
+        </w:tabs>
+        <w:ind w:hanging="360" w:left="2160"/>
+      </w:pPr>
+      <w:rPr/>
+    </w:lvl>
+    <w:lvl w:ilvl="5">
+      <w:start w:val="1"/>
+      <w:numFmt w:val="decimal"/>
+      <w:lvlText w:val="%6."/>
+      <w:lvlJc w:val="left"/>
+      <w:pPr>
+        <w:tabs>
+          <w:tab w:pos="2520" w:val="num"/>
+        </w:tabs>
+        <w:ind w:hanging="360" w:left="2520"/>
+      </w:pPr>
+      <w:rPr/>
+    </w:lvl>
+    <w:lvl w:ilvl="6">
+      <w:start w:val="1"/>
+      <w:numFmt w:val="decimal"/>
+      <w:lvlText w:val="%7."/>
+      <w:lvlJc w:val="left"/>
+      <w:pPr>
+        <w:tabs>
+          <w:tab w:pos="2880" w:val="num"/>
+        </w:tabs>
+        <w:ind w:hanging="360" w:left="2880"/>
+      </w:pPr>
+      <w:rPr/>
+    </w:lvl>
+    <w:lvl w:ilvl="7">
+      <w:start w:val="1"/>
+      <w:numFmt w:val="decimal"/>
+      <w:lvlText w:val="%8."/>
+      <w:lvlJc w:val="left"/>
+      <w:pPr>
+        <w:tabs>
+          <w:tab w:pos="3240" w:val="num"/>
+        </w:tabs>
+        <w:ind w:hanging="360" w:left="3240"/>
+      </w:pPr>
+      <w:rPr/>
+    </w:lvl>
+    <w:lvl w:ilvl="8">
+      <w:start w:val="1"/>
+      <w:numFmt w:val="decimal"/>
+      <w:lvlText w:val="%9."/>
+      <w:lvlJc w:val="left"/>
+      <w:pPr>
+        <w:tabs>
+          <w:tab w:pos="3600" w:val="num"/>
+        </w:tabs>
+        <w:ind w:hanging="360" w:left="3600"/>
+      </w:pPr>
+      <w:rPr/>
+    </w:lvl>
+  </w:abstractNum>
+  <w:abstractNum w:abstractNumId="10">
     <w:lvl w:ilvl="0">
       <w:start w:val="1"/>
       <w:numFmt w:val="none"/>
@@ -2092,6 +2356,9 @@
   </w:num>
   <w:num w:numId="9">
     <w:abstractNumId w:val="9"/>
+  </w:num>
+  <w:num w:numId="10">
+    <w:abstractNumId w:val="10"/>
   </w:num>
 </w:numbering>
 </file>

</xml_diff>

<commit_message>
fixing the directory path for tmxloader.load
git-svn-id: https://at0973.googlecode.com/svn/trunk@90 a73c515b-fab5-123a-7811-62d2819790e7
</commit_message>
<xml_diff>
--- a/document/tank5designDocument.docx
+++ b/document/tank5designDocument.docx
@@ -1031,25 +1031,7 @@
           <w:szCs w:val="24"/>
           <w:u w:val="none"/>
         </w:rPr>
-        <w:t>host cal</w:t>
-      </w:r>
-      <w:r>
-        <w:rPr>
-          <w:rFonts w:ascii="Arial" w:hAnsi="Arial"/>
-          <w:sz w:val="24"/>
-          <w:szCs w:val="24"/>
-          <w:u w:val="none"/>
-        </w:rPr>
-        <w:t>c</w:t>
-      </w:r>
-      <w:r>
-        <w:rPr>
-          <w:rFonts w:ascii="Arial" w:hAnsi="Arial"/>
-          <w:sz w:val="24"/>
-          <w:szCs w:val="24"/>
-          <w:u w:val="none"/>
-        </w:rPr>
-        <w:t>ulate time and place the player will be, include in the collision</w:t>
+        <w:t>host calculate time and place the player will be, include in the collision</w:t>
       </w:r>
     </w:p>
     <w:p>
@@ -1191,10 +1173,233 @@
     <w:p>
       <w:pPr>
         <w:pStyle w:val="style0"/>
-        <w:rPr/>
-      </w:pPr>
-      <w:r>
-        <w:rPr/>
+        <w:rPr>
+          <w:rFonts w:ascii="Arial" w:hAnsi="Arial"/>
+          <w:sz w:val="24"/>
+          <w:szCs w:val="24"/>
+          <w:u w:val="none"/>
+        </w:rPr>
+      </w:pPr>
+      <w:r>
+        <w:rPr>
+          <w:rFonts w:ascii="Arial" w:hAnsi="Arial"/>
+          <w:sz w:val="24"/>
+          <w:szCs w:val="24"/>
+          <w:u w:val="none"/>
+        </w:rPr>
+        <w:t>Move Bot OLD</w:t>
+      </w:r>
+    </w:p>
+    <w:p>
+      <w:pPr>
+        <w:pStyle w:val="style0"/>
+        <w:numPr>
+          <w:ilvl w:val="0"/>
+          <w:numId w:val="10"/>
+        </w:numPr>
+        <w:rPr>
+          <w:rFonts w:ascii="Arial" w:hAnsi="Arial"/>
+          <w:sz w:val="24"/>
+          <w:szCs w:val="24"/>
+          <w:u w:val="none"/>
+        </w:rPr>
+      </w:pPr>
+      <w:r>
+        <w:rPr>
+          <w:rFonts w:ascii="Arial" w:hAnsi="Arial"/>
+          <w:sz w:val="24"/>
+          <w:szCs w:val="24"/>
+          <w:u w:val="none"/>
+        </w:rPr>
+        <w:t>host create bot, move bot</w:t>
+      </w:r>
+    </w:p>
+    <w:p>
+      <w:pPr>
+        <w:pStyle w:val="style0"/>
+        <w:numPr>
+          <w:ilvl w:val="0"/>
+          <w:numId w:val="10"/>
+        </w:numPr>
+        <w:rPr>
+          <w:rFonts w:ascii="Arial" w:hAnsi="Arial"/>
+          <w:sz w:val="24"/>
+          <w:szCs w:val="24"/>
+          <w:u w:val="none"/>
+        </w:rPr>
+      </w:pPr>
+      <w:r>
+        <w:rPr>
+          <w:rFonts w:ascii="Arial" w:hAnsi="Arial"/>
+          <w:sz w:val="24"/>
+          <w:szCs w:val="24"/>
+          <w:u w:val="none"/>
+        </w:rPr>
+        <w:t>host send to server, server relay to clients</w:t>
+      </w:r>
+    </w:p>
+    <w:p>
+      <w:pPr>
+        <w:pStyle w:val="style0"/>
+        <w:numPr>
+          <w:ilvl w:val="0"/>
+          <w:numId w:val="10"/>
+        </w:numPr>
+        <w:rPr>
+          <w:rFonts w:ascii="Arial" w:hAnsi="Arial"/>
+          <w:sz w:val="24"/>
+          <w:szCs w:val="24"/>
+          <w:u w:val="none"/>
+        </w:rPr>
+      </w:pPr>
+      <w:r>
+        <w:rPr>
+          <w:rFonts w:ascii="Arial" w:hAnsi="Arial"/>
+          <w:sz w:val="24"/>
+          <w:szCs w:val="24"/>
+          <w:u w:val="none"/>
+        </w:rPr>
+        <w:t>client find botID, if not found create new</w:t>
+      </w:r>
+    </w:p>
+    <w:p>
+      <w:pPr>
+        <w:pStyle w:val="style0"/>
+        <w:numPr>
+          <w:ilvl w:val="0"/>
+          <w:numId w:val="10"/>
+        </w:numPr>
+        <w:rPr>
+          <w:rFonts w:ascii="Arial" w:hAnsi="Arial"/>
+          <w:sz w:val="24"/>
+          <w:szCs w:val="24"/>
+          <w:u w:val="none"/>
+        </w:rPr>
+      </w:pPr>
+      <w:r>
+        <w:rPr>
+          <w:rFonts w:ascii="Arial" w:hAnsi="Arial"/>
+          <w:sz w:val="24"/>
+          <w:szCs w:val="24"/>
+          <w:u w:val="none"/>
+        </w:rPr>
+        <w:t>client set all the properties received to local bot</w:t>
+      </w:r>
+    </w:p>
+    <w:p>
+      <w:pPr>
+        <w:pStyle w:val="style0"/>
+        <w:rPr>
+          <w:rFonts w:ascii="Arial" w:hAnsi="Arial"/>
+          <w:sz w:val="24"/>
+          <w:szCs w:val="24"/>
+          <w:u w:val="none"/>
+        </w:rPr>
+      </w:pPr>
+      <w:r>
+        <w:rPr>
+          <w:rFonts w:ascii="Arial" w:hAnsi="Arial"/>
+          <w:sz w:val="24"/>
+          <w:szCs w:val="24"/>
+          <w:u w:val="none"/>
+        </w:rPr>
+        <w:t>Move Bot NEW</w:t>
+      </w:r>
+    </w:p>
+    <w:p>
+      <w:pPr>
+        <w:pStyle w:val="style0"/>
+        <w:numPr>
+          <w:ilvl w:val="0"/>
+          <w:numId w:val="11"/>
+        </w:numPr>
+        <w:rPr>
+          <w:rFonts w:ascii="Arial" w:hAnsi="Arial"/>
+          <w:sz w:val="24"/>
+          <w:szCs w:val="24"/>
+          <w:u w:val="none"/>
+        </w:rPr>
+      </w:pPr>
+      <w:r>
+        <w:rPr>
+          <w:rFonts w:ascii="Arial" w:hAnsi="Arial"/>
+          <w:sz w:val="24"/>
+          <w:szCs w:val="24"/>
+          <w:u w:val="none"/>
+        </w:rPr>
+        <w:t>server create bot, move bot</w:t>
+      </w:r>
+    </w:p>
+    <w:p>
+      <w:pPr>
+        <w:pStyle w:val="style0"/>
+        <w:numPr>
+          <w:ilvl w:val="0"/>
+          <w:numId w:val="11"/>
+        </w:numPr>
+        <w:rPr>
+          <w:rFonts w:ascii="Arial" w:hAnsi="Arial"/>
+          <w:sz w:val="24"/>
+          <w:szCs w:val="24"/>
+          <w:u w:val="none"/>
+        </w:rPr>
+      </w:pPr>
+      <w:r>
+        <w:rPr>
+          <w:rFonts w:ascii="Arial" w:hAnsi="Arial"/>
+          <w:sz w:val="24"/>
+          <w:szCs w:val="24"/>
+          <w:u w:val="none"/>
+        </w:rPr>
+        <w:t>server send to client</w:t>
+      </w:r>
+    </w:p>
+    <w:p>
+      <w:pPr>
+        <w:pStyle w:val="style0"/>
+        <w:numPr>
+          <w:ilvl w:val="0"/>
+          <w:numId w:val="11"/>
+        </w:numPr>
+        <w:rPr>
+          <w:rFonts w:ascii="Arial" w:hAnsi="Arial"/>
+          <w:sz w:val="24"/>
+          <w:szCs w:val="24"/>
+          <w:u w:val="none"/>
+        </w:rPr>
+      </w:pPr>
+      <w:r>
+        <w:rPr>
+          <w:rFonts w:ascii="Arial" w:hAnsi="Arial"/>
+          <w:sz w:val="24"/>
+          <w:szCs w:val="24"/>
+          <w:u w:val="none"/>
+        </w:rPr>
+        <w:t>client find botID, if not found create new</w:t>
+      </w:r>
+    </w:p>
+    <w:p>
+      <w:pPr>
+        <w:pStyle w:val="style0"/>
+        <w:numPr>
+          <w:ilvl w:val="0"/>
+          <w:numId w:val="11"/>
+        </w:numPr>
+        <w:rPr>
+          <w:rFonts w:ascii="Arial" w:hAnsi="Arial"/>
+          <w:sz w:val="24"/>
+          <w:szCs w:val="24"/>
+          <w:u w:val="none"/>
+        </w:rPr>
+      </w:pPr>
+      <w:r>
+        <w:rPr>
+          <w:rFonts w:ascii="Arial" w:hAnsi="Arial"/>
+          <w:sz w:val="24"/>
+          <w:szCs w:val="24"/>
+          <w:u w:val="none"/>
+        </w:rPr>
+        <w:t>client set all the properties received to local bot</w:t>
       </w:r>
     </w:p>
     <w:sectPr>
@@ -2104,7 +2309,6 @@
         </w:tabs>
         <w:ind w:hanging="360" w:left="720"/>
       </w:pPr>
-      <w:rPr/>
     </w:lvl>
     <w:lvl w:ilvl="1">
       <w:start w:val="1"/>
@@ -2117,7 +2321,6 @@
         </w:tabs>
         <w:ind w:hanging="360" w:left="1080"/>
       </w:pPr>
-      <w:rPr/>
     </w:lvl>
     <w:lvl w:ilvl="2">
       <w:start w:val="1"/>
@@ -2130,7 +2333,6 @@
         </w:tabs>
         <w:ind w:hanging="360" w:left="1440"/>
       </w:pPr>
-      <w:rPr/>
     </w:lvl>
     <w:lvl w:ilvl="3">
       <w:start w:val="1"/>
@@ -2143,7 +2345,6 @@
         </w:tabs>
         <w:ind w:hanging="360" w:left="1800"/>
       </w:pPr>
-      <w:rPr/>
     </w:lvl>
     <w:lvl w:ilvl="4">
       <w:start w:val="1"/>
@@ -2156,7 +2357,6 @@
         </w:tabs>
         <w:ind w:hanging="360" w:left="2160"/>
       </w:pPr>
-      <w:rPr/>
     </w:lvl>
     <w:lvl w:ilvl="5">
       <w:start w:val="1"/>
@@ -2169,7 +2369,6 @@
         </w:tabs>
         <w:ind w:hanging="360" w:left="2520"/>
       </w:pPr>
-      <w:rPr/>
     </w:lvl>
     <w:lvl w:ilvl="6">
       <w:start w:val="1"/>
@@ -2182,7 +2381,6 @@
         </w:tabs>
         <w:ind w:hanging="360" w:left="2880"/>
       </w:pPr>
-      <w:rPr/>
     </w:lvl>
     <w:lvl w:ilvl="7">
       <w:start w:val="1"/>
@@ -2195,7 +2393,6 @@
         </w:tabs>
         <w:ind w:hanging="360" w:left="3240"/>
       </w:pPr>
-      <w:rPr/>
     </w:lvl>
     <w:lvl w:ilvl="8">
       <w:start w:val="1"/>
@@ -2208,10 +2405,247 @@
         </w:tabs>
         <w:ind w:hanging="360" w:left="3600"/>
       </w:pPr>
-      <w:rPr/>
     </w:lvl>
   </w:abstractNum>
   <w:abstractNum w:abstractNumId="10">
+    <w:lvl w:ilvl="0">
+      <w:start w:val="1"/>
+      <w:numFmt w:val="decimal"/>
+      <w:lvlText w:val="%1."/>
+      <w:lvlJc w:val="left"/>
+      <w:pPr>
+        <w:tabs>
+          <w:tab w:pos="720" w:val="num"/>
+        </w:tabs>
+        <w:ind w:hanging="360" w:left="720"/>
+      </w:pPr>
+      <w:rPr/>
+    </w:lvl>
+    <w:lvl w:ilvl="1">
+      <w:start w:val="1"/>
+      <w:numFmt w:val="decimal"/>
+      <w:lvlText w:val="%2."/>
+      <w:lvlJc w:val="left"/>
+      <w:pPr>
+        <w:tabs>
+          <w:tab w:pos="1080" w:val="num"/>
+        </w:tabs>
+        <w:ind w:hanging="360" w:left="1080"/>
+      </w:pPr>
+      <w:rPr/>
+    </w:lvl>
+    <w:lvl w:ilvl="2">
+      <w:start w:val="1"/>
+      <w:numFmt w:val="decimal"/>
+      <w:lvlText w:val="%3."/>
+      <w:lvlJc w:val="left"/>
+      <w:pPr>
+        <w:tabs>
+          <w:tab w:pos="1440" w:val="num"/>
+        </w:tabs>
+        <w:ind w:hanging="360" w:left="1440"/>
+      </w:pPr>
+      <w:rPr/>
+    </w:lvl>
+    <w:lvl w:ilvl="3">
+      <w:start w:val="1"/>
+      <w:numFmt w:val="decimal"/>
+      <w:lvlText w:val="%4."/>
+      <w:lvlJc w:val="left"/>
+      <w:pPr>
+        <w:tabs>
+          <w:tab w:pos="1800" w:val="num"/>
+        </w:tabs>
+        <w:ind w:hanging="360" w:left="1800"/>
+      </w:pPr>
+      <w:rPr/>
+    </w:lvl>
+    <w:lvl w:ilvl="4">
+      <w:start w:val="1"/>
+      <w:numFmt w:val="decimal"/>
+      <w:lvlText w:val="%5."/>
+      <w:lvlJc w:val="left"/>
+      <w:pPr>
+        <w:tabs>
+          <w:tab w:pos="2160" w:val="num"/>
+        </w:tabs>
+        <w:ind w:hanging="360" w:left="2160"/>
+      </w:pPr>
+      <w:rPr/>
+    </w:lvl>
+    <w:lvl w:ilvl="5">
+      <w:start w:val="1"/>
+      <w:numFmt w:val="decimal"/>
+      <w:lvlText w:val="%6."/>
+      <w:lvlJc w:val="left"/>
+      <w:pPr>
+        <w:tabs>
+          <w:tab w:pos="2520" w:val="num"/>
+        </w:tabs>
+        <w:ind w:hanging="360" w:left="2520"/>
+      </w:pPr>
+      <w:rPr/>
+    </w:lvl>
+    <w:lvl w:ilvl="6">
+      <w:start w:val="1"/>
+      <w:numFmt w:val="decimal"/>
+      <w:lvlText w:val="%7."/>
+      <w:lvlJc w:val="left"/>
+      <w:pPr>
+        <w:tabs>
+          <w:tab w:pos="2880" w:val="num"/>
+        </w:tabs>
+        <w:ind w:hanging="360" w:left="2880"/>
+      </w:pPr>
+      <w:rPr/>
+    </w:lvl>
+    <w:lvl w:ilvl="7">
+      <w:start w:val="1"/>
+      <w:numFmt w:val="decimal"/>
+      <w:lvlText w:val="%8."/>
+      <w:lvlJc w:val="left"/>
+      <w:pPr>
+        <w:tabs>
+          <w:tab w:pos="3240" w:val="num"/>
+        </w:tabs>
+        <w:ind w:hanging="360" w:left="3240"/>
+      </w:pPr>
+      <w:rPr/>
+    </w:lvl>
+    <w:lvl w:ilvl="8">
+      <w:start w:val="1"/>
+      <w:numFmt w:val="decimal"/>
+      <w:lvlText w:val="%9."/>
+      <w:lvlJc w:val="left"/>
+      <w:pPr>
+        <w:tabs>
+          <w:tab w:pos="3600" w:val="num"/>
+        </w:tabs>
+        <w:ind w:hanging="360" w:left="3600"/>
+      </w:pPr>
+      <w:rPr/>
+    </w:lvl>
+  </w:abstractNum>
+  <w:abstractNum w:abstractNumId="11">
+    <w:lvl w:ilvl="0">
+      <w:start w:val="1"/>
+      <w:numFmt w:val="decimal"/>
+      <w:lvlText w:val="%1."/>
+      <w:lvlJc w:val="left"/>
+      <w:pPr>
+        <w:tabs>
+          <w:tab w:pos="720" w:val="num"/>
+        </w:tabs>
+        <w:ind w:hanging="360" w:left="720"/>
+      </w:pPr>
+      <w:rPr/>
+    </w:lvl>
+    <w:lvl w:ilvl="1">
+      <w:start w:val="1"/>
+      <w:numFmt w:val="decimal"/>
+      <w:lvlText w:val="%2."/>
+      <w:lvlJc w:val="left"/>
+      <w:pPr>
+        <w:tabs>
+          <w:tab w:pos="1080" w:val="num"/>
+        </w:tabs>
+        <w:ind w:hanging="360" w:left="1080"/>
+      </w:pPr>
+      <w:rPr/>
+    </w:lvl>
+    <w:lvl w:ilvl="2">
+      <w:start w:val="1"/>
+      <w:numFmt w:val="decimal"/>
+      <w:lvlText w:val="%3."/>
+      <w:lvlJc w:val="left"/>
+      <w:pPr>
+        <w:tabs>
+          <w:tab w:pos="1440" w:val="num"/>
+        </w:tabs>
+        <w:ind w:hanging="360" w:left="1440"/>
+      </w:pPr>
+      <w:rPr/>
+    </w:lvl>
+    <w:lvl w:ilvl="3">
+      <w:start w:val="1"/>
+      <w:numFmt w:val="decimal"/>
+      <w:lvlText w:val="%4."/>
+      <w:lvlJc w:val="left"/>
+      <w:pPr>
+        <w:tabs>
+          <w:tab w:pos="1800" w:val="num"/>
+        </w:tabs>
+        <w:ind w:hanging="360" w:left="1800"/>
+      </w:pPr>
+      <w:rPr/>
+    </w:lvl>
+    <w:lvl w:ilvl="4">
+      <w:start w:val="1"/>
+      <w:numFmt w:val="decimal"/>
+      <w:lvlText w:val="%5."/>
+      <w:lvlJc w:val="left"/>
+      <w:pPr>
+        <w:tabs>
+          <w:tab w:pos="2160" w:val="num"/>
+        </w:tabs>
+        <w:ind w:hanging="360" w:left="2160"/>
+      </w:pPr>
+      <w:rPr/>
+    </w:lvl>
+    <w:lvl w:ilvl="5">
+      <w:start w:val="1"/>
+      <w:numFmt w:val="decimal"/>
+      <w:lvlText w:val="%6."/>
+      <w:lvlJc w:val="left"/>
+      <w:pPr>
+        <w:tabs>
+          <w:tab w:pos="2520" w:val="num"/>
+        </w:tabs>
+        <w:ind w:hanging="360" w:left="2520"/>
+      </w:pPr>
+      <w:rPr/>
+    </w:lvl>
+    <w:lvl w:ilvl="6">
+      <w:start w:val="1"/>
+      <w:numFmt w:val="decimal"/>
+      <w:lvlText w:val="%7."/>
+      <w:lvlJc w:val="left"/>
+      <w:pPr>
+        <w:tabs>
+          <w:tab w:pos="2880" w:val="num"/>
+        </w:tabs>
+        <w:ind w:hanging="360" w:left="2880"/>
+      </w:pPr>
+      <w:rPr/>
+    </w:lvl>
+    <w:lvl w:ilvl="7">
+      <w:start w:val="1"/>
+      <w:numFmt w:val="decimal"/>
+      <w:lvlText w:val="%8."/>
+      <w:lvlJc w:val="left"/>
+      <w:pPr>
+        <w:tabs>
+          <w:tab w:pos="3240" w:val="num"/>
+        </w:tabs>
+        <w:ind w:hanging="360" w:left="3240"/>
+      </w:pPr>
+      <w:rPr/>
+    </w:lvl>
+    <w:lvl w:ilvl="8">
+      <w:start w:val="1"/>
+      <w:numFmt w:val="decimal"/>
+      <w:lvlText w:val="%9."/>
+      <w:lvlJc w:val="left"/>
+      <w:pPr>
+        <w:tabs>
+          <w:tab w:pos="3600" w:val="num"/>
+        </w:tabs>
+        <w:ind w:hanging="360" w:left="3600"/>
+      </w:pPr>
+      <w:rPr/>
+    </w:lvl>
+  </w:abstractNum>
+  <w:abstractNum w:abstractNumId="12">
     <w:lvl w:ilvl="0">
       <w:start w:val="1"/>
       <w:numFmt w:val="none"/>
@@ -2359,6 +2793,12 @@
   </w:num>
   <w:num w:numId="10">
     <w:abstractNumId w:val="10"/>
+  </w:num>
+  <w:num w:numId="11">
+    <w:abstractNumId w:val="11"/>
+  </w:num>
+  <w:num w:numId="12">
+    <w:abstractNumId w:val="12"/>
   </w:num>
 </w:numbering>
 </file>

</xml_diff>